<commit_message>
dangtq check tltk db
</commit_message>
<xml_diff>
--- a/WIP/Design/ATT_Design.docx
+++ b/WIP/Design/ATT_Design.docx
@@ -4,62 +4,83 @@
   <w:body>
     <w:p>
       <w:pPr>
+        <w:spacing w:line="360" w:lineRule="auto"/>
+        <w:jc w:val="center"/>
+        <w:rPr>
+          <w:rFonts w:ascii="Times New Roman" w:hAnsi="Times New Roman" w:cs="Times New Roman"/>
+          <w:b/>
+          <w:sz w:val="30"/>
+          <w:szCs w:val="30"/>
+        </w:rPr>
+      </w:pPr>
+      <w:r>
+        <w:rPr>
+          <w:rFonts w:ascii="Times New Roman" w:hAnsi="Times New Roman" w:cs="Times New Roman"/>
+          <w:b/>
+          <w:sz w:val="30"/>
+          <w:szCs w:val="30"/>
+        </w:rPr>
+        <w:t>Quy trình</w:t>
+      </w:r>
+    </w:p>
+    <w:p>
+      <w:pPr>
         <w:pStyle w:val="ListParagraph"/>
         <w:numPr>
           <w:ilvl w:val="0"/>
-          <w:numId w:val="1"/>
-        </w:numPr>
-      </w:pPr>
-      <w:r>
-        <w:t>Khảo sát chi tiết các đầu việc sau:</w:t>
-      </w:r>
-    </w:p>
-    <w:p>
-      <w:pPr>
-        <w:pStyle w:val="ListParagraph"/>
-        <w:numPr>
-          <w:ilvl w:val="1"/>
-          <w:numId w:val="1"/>
-        </w:numPr>
-      </w:pPr>
-      <w:r>
-        <w:t>Các chức năng của nhóm quản lý trên phần mềm</w:t>
-      </w:r>
-    </w:p>
-    <w:p>
-      <w:pPr>
-        <w:pStyle w:val="ListParagraph"/>
-        <w:numPr>
-          <w:ilvl w:val="1"/>
-          <w:numId w:val="1"/>
-        </w:numPr>
-      </w:pPr>
-      <w:r>
-        <w:t>Lên kế hoạch mua hàng</w:t>
-      </w:r>
-    </w:p>
-    <w:p>
-      <w:pPr>
-        <w:pStyle w:val="ListParagraph"/>
-        <w:numPr>
-          <w:ilvl w:val="1"/>
-          <w:numId w:val="1"/>
-        </w:numPr>
-      </w:pPr>
-      <w:r>
-        <w:t>Phòng mua hàng: tạo đơn hàng, thông báo tới các phòng ban có liên quan</w:t>
-      </w:r>
-    </w:p>
-    <w:p>
-      <w:pPr>
-        <w:pStyle w:val="ListParagraph"/>
-        <w:numPr>
-          <w:ilvl w:val="1"/>
-          <w:numId w:val="1"/>
-        </w:numPr>
-      </w:pPr>
-      <w:r>
-        <w:t>Phòng bán hàng</w:t>
+          <w:numId w:val="2"/>
+        </w:numPr>
+        <w:spacing w:line="360" w:lineRule="auto"/>
+        <w:jc w:val="both"/>
+      </w:pPr>
+      <w:r>
+        <w:t xml:space="preserve">PMH tạo Purchase Request(PR) -&gt; gửi thông tin cho lãnh đạo ATT và yêu cầu duyệt (GĐ mua hàng, GĐ bán hàng, GĐ tài chính) </w:t>
+      </w:r>
+    </w:p>
+    <w:p>
+      <w:pPr>
+        <w:pStyle w:val="ListParagraph"/>
+        <w:numPr>
+          <w:ilvl w:val="1"/>
+          <w:numId w:val="2"/>
+        </w:numPr>
+        <w:spacing w:line="360" w:lineRule="auto"/>
+        <w:jc w:val="both"/>
+      </w:pPr>
+      <w:r>
+        <w:t>N</w:t>
+      </w:r>
+      <w:r>
+        <w:t>ếu 3 cấp đều duyệ</w:t>
+      </w:r>
+      <w:r>
+        <w:t xml:space="preserve">t </w:t>
+      </w:r>
+      <w:r>
+        <w:t>-&gt; báo lại PMH để PMH tạo Purchase Order(PO) gửi cho NCC</w:t>
+      </w:r>
+    </w:p>
+    <w:p>
+      <w:pPr>
+        <w:pStyle w:val="ListParagraph"/>
+        <w:numPr>
+          <w:ilvl w:val="1"/>
+          <w:numId w:val="2"/>
+        </w:numPr>
+        <w:spacing w:line="360" w:lineRule="auto"/>
+        <w:jc w:val="both"/>
+      </w:pPr>
+      <w:r>
+        <w:t xml:space="preserve">Nếu </w:t>
+      </w:r>
+      <w:r>
+        <w:t>1 trong 3 cấp không duyệ</w:t>
+      </w:r>
+      <w:r>
+        <w:t xml:space="preserve">t  </w:t>
+      </w:r>
+      <w:r>
+        <w:t>-&gt; báo lại PMH yêu cầu chỉnh sửa lại</w:t>
       </w:r>
     </w:p>
     <w:p>
@@ -67,22 +88,602 @@
         <w:pStyle w:val="ListParagraph"/>
         <w:numPr>
           <w:ilvl w:val="0"/>
-          <w:numId w:val="1"/>
-        </w:numPr>
-      </w:pPr>
-      <w:r>
-        <w:t>Kế hoạch triển khai dự án</w:t>
-      </w:r>
-    </w:p>
-    <w:p>
-      <w:pPr>
-        <w:pStyle w:val="ListParagraph"/>
-      </w:pPr>
-    </w:p>
-    <w:p>
-      <w:pPr>
-        <w:pStyle w:val="ListParagraph"/>
-      </w:pPr>
+          <w:numId w:val="2"/>
+        </w:numPr>
+        <w:spacing w:line="360" w:lineRule="auto"/>
+        <w:jc w:val="both"/>
+      </w:pPr>
+      <w:r>
+        <w:t>P</w:t>
+      </w:r>
+      <w:r>
+        <w:t xml:space="preserve">MH tạo Purchase Order(PO)   </w:t>
+      </w:r>
+    </w:p>
+    <w:p>
+      <w:pPr>
+        <w:pStyle w:val="ListParagraph"/>
+        <w:numPr>
+          <w:ilvl w:val="1"/>
+          <w:numId w:val="2"/>
+        </w:numPr>
+        <w:spacing w:line="360" w:lineRule="auto"/>
+        <w:jc w:val="both"/>
+      </w:pPr>
+      <w:r>
+        <w:t>TGD duyệt</w:t>
+      </w:r>
+    </w:p>
+    <w:p>
+      <w:pPr>
+        <w:pStyle w:val="ListParagraph"/>
+        <w:numPr>
+          <w:ilvl w:val="1"/>
+          <w:numId w:val="2"/>
+        </w:numPr>
+        <w:spacing w:line="360" w:lineRule="auto"/>
+        <w:jc w:val="both"/>
+      </w:pPr>
+      <w:r>
+        <w:t>Nếu TGD duyệt thì g</w:t>
+      </w:r>
+      <w:r>
+        <w:t>ửi thông tin cho kế toán,TGĐ, sale và ATZ (nếu hình thức là FOB)</w:t>
+      </w:r>
+    </w:p>
+    <w:p>
+      <w:pPr>
+        <w:pStyle w:val="ListParagraph"/>
+        <w:numPr>
+          <w:ilvl w:val="1"/>
+          <w:numId w:val="2"/>
+        </w:numPr>
+        <w:spacing w:line="360" w:lineRule="auto"/>
+        <w:jc w:val="both"/>
+      </w:pPr>
+      <w:r>
+        <w:t>Nếu TGĐ từ chối thì gửi lại thông tin cho PMH</w:t>
+      </w:r>
+    </w:p>
+    <w:p>
+      <w:pPr>
+        <w:pStyle w:val="ListParagraph"/>
+        <w:numPr>
+          <w:ilvl w:val="0"/>
+          <w:numId w:val="2"/>
+        </w:numPr>
+        <w:spacing w:line="360" w:lineRule="auto"/>
+        <w:jc w:val="both"/>
+      </w:pPr>
+      <w:r>
+        <w:t>Kế toán nhận thông tin PO</w:t>
+      </w:r>
+    </w:p>
+    <w:p>
+      <w:pPr>
+        <w:pStyle w:val="ListParagraph"/>
+        <w:numPr>
+          <w:ilvl w:val="1"/>
+          <w:numId w:val="2"/>
+        </w:numPr>
+        <w:spacing w:line="360" w:lineRule="auto"/>
+        <w:jc w:val="both"/>
+      </w:pPr>
+      <w:r>
+        <w:t>N</w:t>
+      </w:r>
+      <w:r>
+        <w:t>ếu là LC: có 3-5 ngày kể từ ngày Purchase_Order_Date để hoàn thành LC</w:t>
+      </w:r>
+    </w:p>
+    <w:p>
+      <w:pPr>
+        <w:pStyle w:val="ListParagraph"/>
+        <w:numPr>
+          <w:ilvl w:val="1"/>
+          <w:numId w:val="2"/>
+        </w:numPr>
+        <w:spacing w:line="360" w:lineRule="auto"/>
+        <w:jc w:val="both"/>
+      </w:pPr>
+      <w:r>
+        <w:t>N</w:t>
+      </w:r>
+      <w:r>
+        <w:t>ếu là TT: có 2 ngày để hoàn thành TT</w:t>
+      </w:r>
+    </w:p>
+    <w:p>
+      <w:pPr>
+        <w:pStyle w:val="ListParagraph"/>
+        <w:numPr>
+          <w:ilvl w:val="0"/>
+          <w:numId w:val="2"/>
+        </w:numPr>
+        <w:spacing w:line="360" w:lineRule="auto"/>
+        <w:jc w:val="both"/>
+      </w:pPr>
+      <w:r>
+        <w:t xml:space="preserve">ATZ nhận thông tin PO (nếu hình thức mua hàng là FOB) </w:t>
+      </w:r>
+    </w:p>
+    <w:p>
+      <w:pPr>
+        <w:pStyle w:val="ListParagraph"/>
+        <w:numPr>
+          <w:ilvl w:val="1"/>
+          <w:numId w:val="2"/>
+        </w:numPr>
+        <w:spacing w:line="360" w:lineRule="auto"/>
+        <w:jc w:val="both"/>
+      </w:pPr>
+      <w:r>
+        <w:t>ATZ sẽ có tối đa 2 ngày để booking tàu tính từ ngày Purchase_Order_Date</w:t>
+      </w:r>
+    </w:p>
+    <w:p>
+      <w:pPr>
+        <w:pStyle w:val="ListParagraph"/>
+        <w:numPr>
+          <w:ilvl w:val="0"/>
+          <w:numId w:val="2"/>
+        </w:numPr>
+        <w:spacing w:line="360" w:lineRule="auto"/>
+        <w:jc w:val="both"/>
+      </w:pPr>
+      <w:r>
+        <w:t>P</w:t>
+      </w:r>
+      <w:r>
+        <w:t>MH tạo hợp đồng và thông báo tới các bên liên quan (GĐ các bộ phận, ATZ, Sale, Kế toán)</w:t>
+      </w:r>
+    </w:p>
+    <w:p>
+      <w:pPr>
+        <w:pStyle w:val="ListParagraph"/>
+        <w:numPr>
+          <w:ilvl w:val="0"/>
+          <w:numId w:val="2"/>
+        </w:numPr>
+        <w:spacing w:line="360" w:lineRule="auto"/>
+        <w:jc w:val="both"/>
+      </w:pPr>
+      <w:r>
+        <w:t>PMH hoặc ATZ (nếu là FOB) sau khi có thông tin lịch tàu -&gt; cập nhật lịch tàu lên hệ thống, và thông báo tới các ban liên quan</w:t>
+      </w:r>
+    </w:p>
+    <w:p>
+      <w:pPr>
+        <w:pStyle w:val="ListParagraph"/>
+        <w:numPr>
+          <w:ilvl w:val="1"/>
+          <w:numId w:val="2"/>
+        </w:numPr>
+        <w:spacing w:line="360" w:lineRule="auto"/>
+        <w:jc w:val="both"/>
+      </w:pPr>
+      <w:r>
+        <w:t>PMH: thông báo --&gt; ATZ, SALE, Kế toán</w:t>
+      </w:r>
+    </w:p>
+    <w:p>
+      <w:pPr>
+        <w:pStyle w:val="ListParagraph"/>
+        <w:numPr>
+          <w:ilvl w:val="1"/>
+          <w:numId w:val="2"/>
+        </w:numPr>
+        <w:spacing w:line="360" w:lineRule="auto"/>
+        <w:jc w:val="both"/>
+      </w:pPr>
+      <w:r>
+        <w:t>ATZ: thông báo --&gt; PMH, SALE, Kế toán</w:t>
+      </w:r>
+    </w:p>
+    <w:p>
+      <w:pPr>
+        <w:pStyle w:val="ListParagraph"/>
+        <w:numPr>
+          <w:ilvl w:val="0"/>
+          <w:numId w:val="2"/>
+        </w:numPr>
+        <w:spacing w:line="360" w:lineRule="auto"/>
+        <w:jc w:val="both"/>
+      </w:pPr>
+      <w:r>
+        <w:t>Có lịch hàng về cảng từ hãng tàu</w:t>
+      </w:r>
+    </w:p>
+    <w:p>
+      <w:pPr>
+        <w:pStyle w:val="ListParagraph"/>
+        <w:numPr>
+          <w:ilvl w:val="1"/>
+          <w:numId w:val="2"/>
+        </w:numPr>
+        <w:spacing w:line="360" w:lineRule="auto"/>
+        <w:jc w:val="both"/>
+      </w:pPr>
+      <w:r>
+        <w:t>Nếu hàng FOB thì ATZ nhận thông tin từ hãng tàu và gửi thông báo tớ</w:t>
+      </w:r>
+      <w:r>
+        <w:t xml:space="preserve">i </w:t>
+      </w:r>
+      <w:r>
+        <w:tab/>
+      </w:r>
+      <w:r>
+        <w:t>-&gt; PMH, Sale, Kế toán</w:t>
+      </w:r>
+    </w:p>
+    <w:p>
+      <w:pPr>
+        <w:pStyle w:val="ListParagraph"/>
+        <w:numPr>
+          <w:ilvl w:val="1"/>
+          <w:numId w:val="2"/>
+        </w:numPr>
+        <w:spacing w:line="360" w:lineRule="auto"/>
+        <w:jc w:val="both"/>
+      </w:pPr>
+      <w:r>
+        <w:t xml:space="preserve">Nếu </w:t>
+      </w:r>
+      <w:r>
+        <w:t>khác</w:t>
+      </w:r>
+      <w:r>
+        <w:t xml:space="preserve"> FOB thì PMH nhận thông báo hàng về từ hãng và gửi thông báo tới   -&gt; Sale, ATZ, </w:t>
+      </w:r>
+      <w:r>
+        <w:t>KT</w:t>
+      </w:r>
+    </w:p>
+    <w:p>
+      <w:pPr>
+        <w:pStyle w:val="ListParagraph"/>
+        <w:numPr>
+          <w:ilvl w:val="1"/>
+          <w:numId w:val="2"/>
+        </w:numPr>
+        <w:spacing w:line="360" w:lineRule="auto"/>
+        <w:jc w:val="both"/>
+      </w:pPr>
+      <w:r>
+        <w:t>PMH gửi hồ sơ gốc để ATZ làm thủ tụ</w:t>
+      </w:r>
+      <w:r>
+        <w:t>c thông quan</w:t>
+      </w:r>
+      <w:r>
+        <w:tab/>
+        <w:t xml:space="preserve"> </w:t>
+      </w:r>
+    </w:p>
+    <w:p>
+      <w:pPr>
+        <w:pStyle w:val="ListParagraph"/>
+        <w:numPr>
+          <w:ilvl w:val="0"/>
+          <w:numId w:val="2"/>
+        </w:numPr>
+        <w:spacing w:line="360" w:lineRule="auto"/>
+        <w:jc w:val="both"/>
+      </w:pPr>
+      <w:r>
+        <w:t>ATZ thông quan xong báo cho (GĐ các bộ phận, PMH, Sale, Kế toán)</w:t>
+      </w:r>
+    </w:p>
+    <w:p>
+      <w:pPr>
+        <w:pStyle w:val="ListParagraph"/>
+        <w:numPr>
+          <w:ilvl w:val="0"/>
+          <w:numId w:val="2"/>
+        </w:numPr>
+        <w:spacing w:line="360" w:lineRule="auto"/>
+        <w:jc w:val="both"/>
+      </w:pPr>
+      <w:r>
+        <w:t>Sale cập nhật lịch kéo hàng</w:t>
+      </w:r>
+    </w:p>
+    <w:p>
+      <w:pPr>
+        <w:pStyle w:val="ListParagraph"/>
+        <w:numPr>
+          <w:ilvl w:val="1"/>
+          <w:numId w:val="2"/>
+        </w:numPr>
+        <w:spacing w:line="360" w:lineRule="auto"/>
+        <w:jc w:val="both"/>
+      </w:pPr>
+      <w:r>
+        <w:t>Kéo hàng tại cảng cho khách -&gt; thông báo cho khách hàng, ATZ, bên mua, kế toán</w:t>
+      </w:r>
+    </w:p>
+    <w:p>
+      <w:pPr>
+        <w:pStyle w:val="ListParagraph"/>
+        <w:numPr>
+          <w:ilvl w:val="1"/>
+          <w:numId w:val="2"/>
+        </w:numPr>
+        <w:spacing w:line="360" w:lineRule="auto"/>
+        <w:jc w:val="both"/>
+      </w:pPr>
+      <w:r>
+        <w:t>Kéo hàng về kho -&gt; thông báo cho kho, ATZ, bên mua, kế toán</w:t>
+      </w:r>
+    </w:p>
+    <w:p>
+      <w:pPr>
+        <w:pStyle w:val="ListParagraph"/>
+        <w:numPr>
+          <w:ilvl w:val="1"/>
+          <w:numId w:val="2"/>
+        </w:numPr>
+        <w:spacing w:line="360" w:lineRule="auto"/>
+        <w:jc w:val="both"/>
+      </w:pPr>
+      <w:r>
+        <w:t>N</w:t>
+      </w:r>
+      <w:r>
+        <w:t>ội dung thông báo: Thời gian dự kiến kéo hàng, khối lượng kéo, số</w:t>
+      </w:r>
+      <w:r>
+        <w:t xml:space="preserve"> cont</w:t>
+      </w:r>
+    </w:p>
+    <w:p>
+      <w:pPr>
+        <w:pStyle w:val="ListParagraph"/>
+        <w:numPr>
+          <w:ilvl w:val="0"/>
+          <w:numId w:val="2"/>
+        </w:numPr>
+        <w:spacing w:line="360" w:lineRule="auto"/>
+        <w:jc w:val="both"/>
+      </w:pPr>
+      <w:r>
+        <w:t>Sau khi có lịch kéo hàng của sale, ATZ sẽ cập nhật lịch kéo hàng theo trạng thái</w:t>
+      </w:r>
+    </w:p>
+    <w:p>
+      <w:pPr>
+        <w:pStyle w:val="ListParagraph"/>
+        <w:numPr>
+          <w:ilvl w:val="1"/>
+          <w:numId w:val="2"/>
+        </w:numPr>
+        <w:spacing w:line="360" w:lineRule="auto"/>
+        <w:jc w:val="both"/>
+      </w:pPr>
+      <w:r>
+        <w:t>B</w:t>
+      </w:r>
+      <w:r>
+        <w:t xml:space="preserve">ắt đầu kéo </w:t>
+      </w:r>
+    </w:p>
+    <w:p>
+      <w:pPr>
+        <w:pStyle w:val="ListParagraph"/>
+        <w:numPr>
+          <w:ilvl w:val="0"/>
+          <w:numId w:val="4"/>
+        </w:numPr>
+        <w:spacing w:line="360" w:lineRule="auto"/>
+        <w:jc w:val="both"/>
+      </w:pPr>
+      <w:r>
+        <w:t>Tên lái xe, biển số xe, có thể có cả ảnh nhân viên kéo</w:t>
+      </w:r>
+    </w:p>
+    <w:p>
+      <w:pPr>
+        <w:pStyle w:val="ListParagraph"/>
+        <w:numPr>
+          <w:ilvl w:val="0"/>
+          <w:numId w:val="4"/>
+        </w:numPr>
+        <w:spacing w:line="360" w:lineRule="auto"/>
+        <w:jc w:val="both"/>
+      </w:pPr>
+      <w:r>
+        <w:lastRenderedPageBreak/>
+        <w:t>Ảnh cont trước khi kéo</w:t>
+      </w:r>
+    </w:p>
+    <w:p>
+      <w:pPr>
+        <w:pStyle w:val="ListParagraph"/>
+        <w:numPr>
+          <w:ilvl w:val="0"/>
+          <w:numId w:val="4"/>
+        </w:numPr>
+        <w:spacing w:line="360" w:lineRule="auto"/>
+        <w:jc w:val="both"/>
+      </w:pPr>
+      <w:r>
+        <w:t>T</w:t>
+      </w:r>
+      <w:r>
+        <w:t>hông báo tới sale, bên nhận hàng, mua hàng, kế toán</w:t>
+      </w:r>
+    </w:p>
+    <w:p>
+      <w:pPr>
+        <w:pStyle w:val="ListParagraph"/>
+        <w:numPr>
+          <w:ilvl w:val="1"/>
+          <w:numId w:val="2"/>
+        </w:numPr>
+        <w:spacing w:line="360" w:lineRule="auto"/>
+        <w:jc w:val="both"/>
+      </w:pPr>
+      <w:r>
+        <w:t>Kéo tới nơi</w:t>
+      </w:r>
+    </w:p>
+    <w:p>
+      <w:pPr>
+        <w:pStyle w:val="ListParagraph"/>
+        <w:numPr>
+          <w:ilvl w:val="2"/>
+          <w:numId w:val="2"/>
+        </w:numPr>
+        <w:spacing w:line="360" w:lineRule="auto"/>
+        <w:jc w:val="both"/>
+      </w:pPr>
+      <w:r>
+        <w:t>Ảnh cont sau khi kéo</w:t>
+      </w:r>
+    </w:p>
+    <w:p>
+      <w:pPr>
+        <w:pStyle w:val="ListParagraph"/>
+        <w:numPr>
+          <w:ilvl w:val="0"/>
+          <w:numId w:val="2"/>
+        </w:numPr>
+        <w:spacing w:line="360" w:lineRule="auto"/>
+        <w:jc w:val="both"/>
+      </w:pPr>
+      <w:r>
+        <w:t>Tham số % bán hàng</w:t>
+      </w:r>
+    </w:p>
+    <w:p>
+      <w:pPr>
+        <w:pStyle w:val="ListParagraph"/>
+        <w:numPr>
+          <w:ilvl w:val="1"/>
+          <w:numId w:val="2"/>
+        </w:numPr>
+        <w:spacing w:line="360" w:lineRule="auto"/>
+        <w:jc w:val="both"/>
+      </w:pPr>
+      <w:r>
+        <w:t>60% bán trước khi hàng lên tàu</w:t>
+      </w:r>
+    </w:p>
+    <w:p>
+      <w:pPr>
+        <w:pStyle w:val="ListParagraph"/>
+        <w:numPr>
+          <w:ilvl w:val="1"/>
+          <w:numId w:val="2"/>
+        </w:numPr>
+        <w:spacing w:line="360" w:lineRule="auto"/>
+        <w:jc w:val="both"/>
+      </w:pPr>
+      <w:r>
+        <w:t>30% bán khi hàng đã lên tàu</w:t>
+      </w:r>
+    </w:p>
+    <w:p>
+      <w:pPr>
+        <w:pStyle w:val="ListParagraph"/>
+        <w:numPr>
+          <w:ilvl w:val="1"/>
+          <w:numId w:val="2"/>
+        </w:numPr>
+        <w:spacing w:line="360" w:lineRule="auto"/>
+        <w:jc w:val="both"/>
+      </w:pPr>
+      <w:r>
+        <w:t>10% bán sau khi hàng đã về cảng</w:t>
+      </w:r>
+    </w:p>
+    <w:p>
+      <w:pPr>
+        <w:pStyle w:val="ListParagraph"/>
+        <w:numPr>
+          <w:ilvl w:val="0"/>
+          <w:numId w:val="2"/>
+        </w:numPr>
+        <w:spacing w:line="360" w:lineRule="auto"/>
+        <w:jc w:val="both"/>
+      </w:pPr>
+      <w:r>
+        <w:t>Hình thức bán</w:t>
+      </w:r>
+    </w:p>
+    <w:p>
+      <w:pPr>
+        <w:pStyle w:val="ListParagraph"/>
+        <w:numPr>
+          <w:ilvl w:val="1"/>
+          <w:numId w:val="2"/>
+        </w:numPr>
+        <w:spacing w:line="360" w:lineRule="auto"/>
+        <w:jc w:val="both"/>
+      </w:pPr>
+      <w:r>
+        <w:t>USD: Bán CIF</w:t>
+      </w:r>
+    </w:p>
+    <w:p>
+      <w:pPr>
+        <w:pStyle w:val="ListParagraph"/>
+        <w:numPr>
+          <w:ilvl w:val="2"/>
+          <w:numId w:val="2"/>
+        </w:numPr>
+        <w:spacing w:line="360" w:lineRule="auto"/>
+        <w:jc w:val="both"/>
+      </w:pPr>
+      <w:r>
+        <w:t>K</w:t>
+      </w:r>
+      <w:r>
+        <w:t>hông cần kế hoạch kéo hàng</w:t>
+      </w:r>
+    </w:p>
+    <w:p>
+      <w:pPr>
+        <w:pStyle w:val="ListParagraph"/>
+        <w:numPr>
+          <w:ilvl w:val="2"/>
+          <w:numId w:val="2"/>
+        </w:numPr>
+        <w:spacing w:line="360" w:lineRule="auto"/>
+        <w:jc w:val="both"/>
+      </w:pPr>
+      <w:r>
+        <w:t>Không cần cập nhật cont</w:t>
+      </w:r>
+    </w:p>
+    <w:p>
+      <w:pPr>
+        <w:pStyle w:val="ListParagraph"/>
+        <w:numPr>
+          <w:ilvl w:val="2"/>
+          <w:numId w:val="2"/>
+        </w:numPr>
+        <w:spacing w:line="360" w:lineRule="auto"/>
+        <w:jc w:val="both"/>
+      </w:pPr>
+      <w:r>
+        <w:t>Không cần cập nhật thông tin Logistic</w:t>
+      </w:r>
+    </w:p>
+    <w:p>
+      <w:pPr>
+        <w:pStyle w:val="ListParagraph"/>
+        <w:numPr>
+          <w:ilvl w:val="1"/>
+          <w:numId w:val="2"/>
+        </w:numPr>
+        <w:spacing w:line="360" w:lineRule="auto"/>
+        <w:jc w:val="both"/>
+      </w:pPr>
+      <w:r>
+        <w:t xml:space="preserve">Bán VNĐ: vẫn đầy đủ các thông tin </w:t>
+      </w:r>
       <w:bookmarkStart w:id="0" w:name="_GoBack"/>
       <w:bookmarkEnd w:id="0"/>
     </w:p>
@@ -99,6 +700,232 @@
 <file path=word/numbering.xml><?xml version="1.0" encoding="utf-8"?>
 <w:numbering xmlns:wpc="http://schemas.microsoft.com/office/word/2010/wordprocessingCanvas" xmlns:cx="http://schemas.microsoft.com/office/drawing/2014/chartex" xmlns:mc="http://schemas.openxmlformats.org/markup-compatibility/2006" xmlns:o="urn:schemas-microsoft-com:office:office" xmlns:r="http://schemas.openxmlformats.org/officeDocument/2006/relationships" xmlns:m="http://schemas.openxmlformats.org/officeDocument/2006/math" xmlns:v="urn:schemas-microsoft-com:vml" xmlns:wp14="http://schemas.microsoft.com/office/word/2010/wordprocessingDrawing" xmlns:wp="http://schemas.openxmlformats.org/drawingml/2006/wordprocessingDrawing" xmlns:w10="urn:schemas-microsoft-com:office:word" xmlns:w="http://schemas.openxmlformats.org/wordprocessingml/2006/main" xmlns:w14="http://schemas.microsoft.com/office/word/2010/wordml" xmlns:w15="http://schemas.microsoft.com/office/word/2012/wordml" xmlns:w16se="http://schemas.microsoft.com/office/word/2015/wordml/symex" xmlns:wpg="http://schemas.microsoft.com/office/word/2010/wordprocessingGroup" xmlns:wpi="http://schemas.microsoft.com/office/word/2010/wordprocessingInk" xmlns:wne="http://schemas.microsoft.com/office/word/2006/wordml" xmlns:wps="http://schemas.microsoft.com/office/word/2010/wordprocessingShape" mc:Ignorable="w14 w15 w16se wp14">
   <w:abstractNum w:abstractNumId="0" w15:restartNumberingAfterBreak="0">
+    <w:nsid w:val="07810B8C"/>
+    <w:multiLevelType w:val="hybridMultilevel"/>
+    <w:tmpl w:val="65F0327A"/>
+    <w:lvl w:ilvl="0" w:tplc="04090005">
+      <w:start w:val="1"/>
+      <w:numFmt w:val="bullet"/>
+      <w:lvlText w:val=""/>
+      <w:lvlJc w:val="left"/>
+      <w:pPr>
+        <w:ind w:left="1080" w:hanging="360"/>
+      </w:pPr>
+      <w:rPr>
+        <w:rFonts w:ascii="Wingdings" w:hAnsi="Wingdings" w:hint="default"/>
+      </w:rPr>
+    </w:lvl>
+    <w:lvl w:ilvl="1" w:tplc="04090001">
+      <w:start w:val="1"/>
+      <w:numFmt w:val="bullet"/>
+      <w:lvlText w:val=""/>
+      <w:lvlJc w:val="left"/>
+      <w:pPr>
+        <w:ind w:left="1800" w:hanging="360"/>
+      </w:pPr>
+      <w:rPr>
+        <w:rFonts w:ascii="Symbol" w:hAnsi="Symbol" w:hint="default"/>
+      </w:rPr>
+    </w:lvl>
+    <w:lvl w:ilvl="2" w:tplc="04090005" w:tentative="1">
+      <w:start w:val="1"/>
+      <w:numFmt w:val="bullet"/>
+      <w:lvlText w:val=""/>
+      <w:lvlJc w:val="left"/>
+      <w:pPr>
+        <w:ind w:left="2520" w:hanging="360"/>
+      </w:pPr>
+      <w:rPr>
+        <w:rFonts w:ascii="Wingdings" w:hAnsi="Wingdings" w:hint="default"/>
+      </w:rPr>
+    </w:lvl>
+    <w:lvl w:ilvl="3" w:tplc="04090001" w:tentative="1">
+      <w:start w:val="1"/>
+      <w:numFmt w:val="bullet"/>
+      <w:lvlText w:val=""/>
+      <w:lvlJc w:val="left"/>
+      <w:pPr>
+        <w:ind w:left="3240" w:hanging="360"/>
+      </w:pPr>
+      <w:rPr>
+        <w:rFonts w:ascii="Symbol" w:hAnsi="Symbol" w:hint="default"/>
+      </w:rPr>
+    </w:lvl>
+    <w:lvl w:ilvl="4" w:tplc="04090003" w:tentative="1">
+      <w:start w:val="1"/>
+      <w:numFmt w:val="bullet"/>
+      <w:lvlText w:val="o"/>
+      <w:lvlJc w:val="left"/>
+      <w:pPr>
+        <w:ind w:left="3960" w:hanging="360"/>
+      </w:pPr>
+      <w:rPr>
+        <w:rFonts w:ascii="Courier New" w:hAnsi="Courier New" w:cs="Courier New" w:hint="default"/>
+      </w:rPr>
+    </w:lvl>
+    <w:lvl w:ilvl="5" w:tplc="04090005" w:tentative="1">
+      <w:start w:val="1"/>
+      <w:numFmt w:val="bullet"/>
+      <w:lvlText w:val=""/>
+      <w:lvlJc w:val="left"/>
+      <w:pPr>
+        <w:ind w:left="4680" w:hanging="360"/>
+      </w:pPr>
+      <w:rPr>
+        <w:rFonts w:ascii="Wingdings" w:hAnsi="Wingdings" w:hint="default"/>
+      </w:rPr>
+    </w:lvl>
+    <w:lvl w:ilvl="6" w:tplc="04090001" w:tentative="1">
+      <w:start w:val="1"/>
+      <w:numFmt w:val="bullet"/>
+      <w:lvlText w:val=""/>
+      <w:lvlJc w:val="left"/>
+      <w:pPr>
+        <w:ind w:left="5400" w:hanging="360"/>
+      </w:pPr>
+      <w:rPr>
+        <w:rFonts w:ascii="Symbol" w:hAnsi="Symbol" w:hint="default"/>
+      </w:rPr>
+    </w:lvl>
+    <w:lvl w:ilvl="7" w:tplc="04090003" w:tentative="1">
+      <w:start w:val="1"/>
+      <w:numFmt w:val="bullet"/>
+      <w:lvlText w:val="o"/>
+      <w:lvlJc w:val="left"/>
+      <w:pPr>
+        <w:ind w:left="6120" w:hanging="360"/>
+      </w:pPr>
+      <w:rPr>
+        <w:rFonts w:ascii="Courier New" w:hAnsi="Courier New" w:cs="Courier New" w:hint="default"/>
+      </w:rPr>
+    </w:lvl>
+    <w:lvl w:ilvl="8" w:tplc="04090005" w:tentative="1">
+      <w:start w:val="1"/>
+      <w:numFmt w:val="bullet"/>
+      <w:lvlText w:val=""/>
+      <w:lvlJc w:val="left"/>
+      <w:pPr>
+        <w:ind w:left="6840" w:hanging="360"/>
+      </w:pPr>
+      <w:rPr>
+        <w:rFonts w:ascii="Wingdings" w:hAnsi="Wingdings" w:hint="default"/>
+      </w:rPr>
+    </w:lvl>
+  </w:abstractNum>
+  <w:abstractNum w:abstractNumId="1" w15:restartNumberingAfterBreak="0">
+    <w:nsid w:val="0A661074"/>
+    <w:multiLevelType w:val="multilevel"/>
+    <w:tmpl w:val="FDDA4900"/>
+    <w:lvl w:ilvl="0">
+      <w:start w:val="1"/>
+      <w:numFmt w:val="decimal"/>
+      <w:lvlText w:val="%1."/>
+      <w:lvlJc w:val="left"/>
+      <w:pPr>
+        <w:ind w:left="360" w:hanging="360"/>
+      </w:pPr>
+      <w:rPr>
+        <w:rFonts w:hint="default"/>
+      </w:rPr>
+    </w:lvl>
+    <w:lvl w:ilvl="1">
+      <w:start w:val="1"/>
+      <w:numFmt w:val="bullet"/>
+      <w:lvlText w:val=""/>
+      <w:lvlJc w:val="left"/>
+      <w:pPr>
+        <w:ind w:left="720" w:hanging="360"/>
+      </w:pPr>
+      <w:rPr>
+        <w:rFonts w:ascii="Wingdings" w:hAnsi="Wingdings" w:hint="default"/>
+      </w:rPr>
+    </w:lvl>
+    <w:lvl w:ilvl="2">
+      <w:start w:val="1"/>
+      <w:numFmt w:val="bullet"/>
+      <w:lvlText w:val=""/>
+      <w:lvlJc w:val="left"/>
+      <w:pPr>
+        <w:ind w:left="1080" w:hanging="360"/>
+      </w:pPr>
+      <w:rPr>
+        <w:rFonts w:ascii="Wingdings" w:hAnsi="Wingdings" w:hint="default"/>
+      </w:rPr>
+    </w:lvl>
+    <w:lvl w:ilvl="3">
+      <w:start w:val="1"/>
+      <w:numFmt w:val="bullet"/>
+      <w:lvlText w:val=""/>
+      <w:lvlJc w:val="left"/>
+      <w:pPr>
+        <w:ind w:left="1440" w:hanging="360"/>
+      </w:pPr>
+      <w:rPr>
+        <w:rFonts w:ascii="Symbol" w:hAnsi="Symbol" w:hint="default"/>
+      </w:rPr>
+    </w:lvl>
+    <w:lvl w:ilvl="4">
+      <w:start w:val="1"/>
+      <w:numFmt w:val="bullet"/>
+      <w:lvlText w:val=""/>
+      <w:lvlJc w:val="left"/>
+      <w:pPr>
+        <w:ind w:left="1800" w:hanging="360"/>
+      </w:pPr>
+      <w:rPr>
+        <w:rFonts w:ascii="Symbol" w:hAnsi="Symbol" w:hint="default"/>
+      </w:rPr>
+    </w:lvl>
+    <w:lvl w:ilvl="5">
+      <w:start w:val="1"/>
+      <w:numFmt w:val="bullet"/>
+      <w:lvlText w:val=""/>
+      <w:lvlJc w:val="left"/>
+      <w:pPr>
+        <w:ind w:left="2160" w:hanging="360"/>
+      </w:pPr>
+      <w:rPr>
+        <w:rFonts w:ascii="Wingdings" w:hAnsi="Wingdings" w:hint="default"/>
+      </w:rPr>
+    </w:lvl>
+    <w:lvl w:ilvl="6">
+      <w:start w:val="1"/>
+      <w:numFmt w:val="bullet"/>
+      <w:lvlText w:val=""/>
+      <w:lvlJc w:val="left"/>
+      <w:pPr>
+        <w:ind w:left="2520" w:hanging="360"/>
+      </w:pPr>
+      <w:rPr>
+        <w:rFonts w:ascii="Wingdings" w:hAnsi="Wingdings" w:hint="default"/>
+      </w:rPr>
+    </w:lvl>
+    <w:lvl w:ilvl="7">
+      <w:start w:val="1"/>
+      <w:numFmt w:val="bullet"/>
+      <w:lvlText w:val=""/>
+      <w:lvlJc w:val="left"/>
+      <w:pPr>
+        <w:ind w:left="2880" w:hanging="360"/>
+      </w:pPr>
+      <w:rPr>
+        <w:rFonts w:ascii="Symbol" w:hAnsi="Symbol" w:hint="default"/>
+      </w:rPr>
+    </w:lvl>
+    <w:lvl w:ilvl="8">
+      <w:start w:val="1"/>
+      <w:numFmt w:val="bullet"/>
+      <w:lvlText w:val=""/>
+      <w:lvlJc w:val="left"/>
+      <w:pPr>
+        <w:ind w:left="3240" w:hanging="360"/>
+      </w:pPr>
+      <w:rPr>
+        <w:rFonts w:ascii="Symbol" w:hAnsi="Symbol" w:hint="default"/>
+      </w:rPr>
+    </w:lvl>
+  </w:abstractNum>
+  <w:abstractNum w:abstractNumId="2" w15:restartNumberingAfterBreak="0">
     <w:nsid w:val="19B27E0A"/>
     <w:multiLevelType w:val="hybridMultilevel"/>
     <w:tmpl w:val="13B8EF26"/>
@@ -210,7 +1037,129 @@
       </w:rPr>
     </w:lvl>
   </w:abstractNum>
+  <w:abstractNum w:abstractNumId="3" w15:restartNumberingAfterBreak="0">
+    <w:nsid w:val="7EE26F00"/>
+    <w:multiLevelType w:val="hybridMultilevel"/>
+    <w:tmpl w:val="BCB2816A"/>
+    <w:lvl w:ilvl="0" w:tplc="04090001">
+      <w:start w:val="1"/>
+      <w:numFmt w:val="bullet"/>
+      <w:lvlText w:val=""/>
+      <w:lvlJc w:val="left"/>
+      <w:pPr>
+        <w:ind w:left="720" w:hanging="360"/>
+      </w:pPr>
+      <w:rPr>
+        <w:rFonts w:ascii="Symbol" w:hAnsi="Symbol" w:hint="default"/>
+      </w:rPr>
+    </w:lvl>
+    <w:lvl w:ilvl="1" w:tplc="04090001">
+      <w:start w:val="1"/>
+      <w:numFmt w:val="bullet"/>
+      <w:lvlText w:val=""/>
+      <w:lvlJc w:val="left"/>
+      <w:pPr>
+        <w:ind w:left="1440" w:hanging="360"/>
+      </w:pPr>
+      <w:rPr>
+        <w:rFonts w:ascii="Symbol" w:hAnsi="Symbol" w:hint="default"/>
+      </w:rPr>
+    </w:lvl>
+    <w:lvl w:ilvl="2" w:tplc="04090005" w:tentative="1">
+      <w:start w:val="1"/>
+      <w:numFmt w:val="bullet"/>
+      <w:lvlText w:val=""/>
+      <w:lvlJc w:val="left"/>
+      <w:pPr>
+        <w:ind w:left="2160" w:hanging="360"/>
+      </w:pPr>
+      <w:rPr>
+        <w:rFonts w:ascii="Wingdings" w:hAnsi="Wingdings" w:hint="default"/>
+      </w:rPr>
+    </w:lvl>
+    <w:lvl w:ilvl="3" w:tplc="04090001" w:tentative="1">
+      <w:start w:val="1"/>
+      <w:numFmt w:val="bullet"/>
+      <w:lvlText w:val=""/>
+      <w:lvlJc w:val="left"/>
+      <w:pPr>
+        <w:ind w:left="2880" w:hanging="360"/>
+      </w:pPr>
+      <w:rPr>
+        <w:rFonts w:ascii="Symbol" w:hAnsi="Symbol" w:hint="default"/>
+      </w:rPr>
+    </w:lvl>
+    <w:lvl w:ilvl="4" w:tplc="04090003" w:tentative="1">
+      <w:start w:val="1"/>
+      <w:numFmt w:val="bullet"/>
+      <w:lvlText w:val="o"/>
+      <w:lvlJc w:val="left"/>
+      <w:pPr>
+        <w:ind w:left="3600" w:hanging="360"/>
+      </w:pPr>
+      <w:rPr>
+        <w:rFonts w:ascii="Courier New" w:hAnsi="Courier New" w:cs="Courier New" w:hint="default"/>
+      </w:rPr>
+    </w:lvl>
+    <w:lvl w:ilvl="5" w:tplc="04090005" w:tentative="1">
+      <w:start w:val="1"/>
+      <w:numFmt w:val="bullet"/>
+      <w:lvlText w:val=""/>
+      <w:lvlJc w:val="left"/>
+      <w:pPr>
+        <w:ind w:left="4320" w:hanging="360"/>
+      </w:pPr>
+      <w:rPr>
+        <w:rFonts w:ascii="Wingdings" w:hAnsi="Wingdings" w:hint="default"/>
+      </w:rPr>
+    </w:lvl>
+    <w:lvl w:ilvl="6" w:tplc="04090001" w:tentative="1">
+      <w:start w:val="1"/>
+      <w:numFmt w:val="bullet"/>
+      <w:lvlText w:val=""/>
+      <w:lvlJc w:val="left"/>
+      <w:pPr>
+        <w:ind w:left="5040" w:hanging="360"/>
+      </w:pPr>
+      <w:rPr>
+        <w:rFonts w:ascii="Symbol" w:hAnsi="Symbol" w:hint="default"/>
+      </w:rPr>
+    </w:lvl>
+    <w:lvl w:ilvl="7" w:tplc="04090003" w:tentative="1">
+      <w:start w:val="1"/>
+      <w:numFmt w:val="bullet"/>
+      <w:lvlText w:val="o"/>
+      <w:lvlJc w:val="left"/>
+      <w:pPr>
+        <w:ind w:left="5760" w:hanging="360"/>
+      </w:pPr>
+      <w:rPr>
+        <w:rFonts w:ascii="Courier New" w:hAnsi="Courier New" w:cs="Courier New" w:hint="default"/>
+      </w:rPr>
+    </w:lvl>
+    <w:lvl w:ilvl="8" w:tplc="04090005" w:tentative="1">
+      <w:start w:val="1"/>
+      <w:numFmt w:val="bullet"/>
+      <w:lvlText w:val=""/>
+      <w:lvlJc w:val="left"/>
+      <w:pPr>
+        <w:ind w:left="6480" w:hanging="360"/>
+      </w:pPr>
+      <w:rPr>
+        <w:rFonts w:ascii="Wingdings" w:hAnsi="Wingdings" w:hint="default"/>
+      </w:rPr>
+    </w:lvl>
+  </w:abstractNum>
   <w:num w:numId="1">
+    <w:abstractNumId w:val="2"/>
+  </w:num>
+  <w:num w:numId="2">
+    <w:abstractNumId w:val="1"/>
+  </w:num>
+  <w:num w:numId="3">
+    <w:abstractNumId w:val="3"/>
+  </w:num>
+  <w:num w:numId="4">
     <w:abstractNumId w:val="0"/>
   </w:num>
 </w:numbering>
@@ -910,4 +1859,16 @@
     </a:ext>
   </a:extLst>
 </a:theme>
+</file>
+
+<file path=customXml/item1.xml><?xml version="1.0" encoding="utf-8"?>
+<b:Sources xmlns:b="http://schemas.openxmlformats.org/officeDocument/2006/bibliography" xmlns="http://schemas.openxmlformats.org/officeDocument/2006/bibliography" SelectedStyle="\APASixthEditionOfficeOnline.xsl" StyleName="APA" Version="6"/>
+</file>
+
+<file path=customXml/itemProps1.xml><?xml version="1.0" encoding="utf-8"?>
+<ds:datastoreItem xmlns:ds="http://schemas.openxmlformats.org/officeDocument/2006/customXml" ds:itemID="{7E4B92E0-0713-4380-8081-ECE5625F25FE}">
+  <ds:schemaRefs>
+    <ds:schemaRef ds:uri="http://schemas.openxmlformats.org/officeDocument/2006/bibliography"/>
+  </ds:schemaRefs>
+</ds:datastoreItem>
 </file>
</xml_diff>